<commit_message>
atualizacao de relatorio e planificação de tarefas
</commit_message>
<xml_diff>
--- a/Resource/Relatorio - STAR - 1.docx
+++ b/Resource/Relatorio - STAR - 1.docx
@@ -589,7 +589,20 @@
     <w:p/>
     <w:p>
       <w:r>
-        <w:t>…</w:t>
+        <w:t xml:space="preserve">Agradecemos ao nosso Coordenador de Curso, Professor André Sabino, por nos ter providenciado e proporcionado um ensino de qualidade, puxando sempre por nós para dar o nosso melhor e tentar-nos sempre ajudar. Agradecer também ao professor </w:t>
+      </w:r>
+      <w:proofErr w:type="spellStart"/>
+      <w:r>
+        <w:t>Nathan</w:t>
+      </w:r>
+      <w:proofErr w:type="spellEnd"/>
+      <w:r>
+        <w:t xml:space="preserve"> Campos, por ser um excelente professor, ensinar-nos a ser boas pessoas, bons programadores e estar sempre disponível para dar uma mãozinha.</w:t>
+      </w:r>
+    </w:p>
+    <w:p>
+      <w:r>
+        <w:t>Por fim, agradeço a todos os professores a disponibilidade e ajuda, que nos têm dado no nosso percurso escolar, sem os quais não o conseguiria concluir estes três anos com o sucesso que tivemos.</w:t>
       </w:r>
     </w:p>
     <w:p>
@@ -6732,9 +6745,11 @@
       <w:r>
         <w:t xml:space="preserve"> </w:t>
       </w:r>
+      <w:proofErr w:type="gramStart"/>
       <w:r>
         <w:t>na</w:t>
       </w:r>
+      <w:proofErr w:type="gramEnd"/>
       <w:r>
         <w:t xml:space="preserve"> estruturar do nosso projeto, pesquisamos </w:t>
       </w:r>
@@ -6914,13 +6929,7 @@
         <w:t>)</w:t>
       </w:r>
       <w:r>
-        <w:t xml:space="preserve">, que o estudante fez um </w:t>
-      </w:r>
-      <w:r>
-        <w:t>veículo</w:t>
-      </w:r>
-      <w:r>
-        <w:t xml:space="preserve"> telecomandado com a adição de um maquinismo que faz parar</w:t>
+        <w:t>, que o estudante fez um veículo telecomandado com a adição de um maquinismo que faz parar</w:t>
       </w:r>
       <w:r>
         <w:t xml:space="preserve">, </w:t>
@@ -7308,10 +7317,7 @@
         <w:fldChar w:fldCharType="begin"/>
       </w:r>
       <w:r>
-        <w:instrText xml:space="preserve"> SEQ Imagem \</w:instrText>
-      </w:r>
-      <w:r>
-        <w:instrText xml:space="preserve">* ARABIC </w:instrText>
+        <w:instrText xml:space="preserve"> SEQ Imagem \* ARABIC </w:instrText>
       </w:r>
       <w:r>
         <w:fldChar w:fldCharType="separate"/>
@@ -7661,22 +7667,186 @@
         <w:br w:type="page"/>
       </w:r>
     </w:p>
-    <w:p/>
+    <w:p>
+      <w:pPr>
+        <w:widowControl/>
+        <w:pBdr>
+          <w:top w:val="none" w:sz="0" w:space="0" w:color="auto"/>
+          <w:left w:val="none" w:sz="0" w:space="0" w:color="auto"/>
+          <w:bottom w:val="none" w:sz="0" w:space="0" w:color="auto"/>
+          <w:right w:val="none" w:sz="0" w:space="0" w:color="auto"/>
+          <w:between w:val="none" w:sz="0" w:space="0" w:color="auto"/>
+        </w:pBdr>
+        <w:spacing w:after="160" w:line="259" w:lineRule="auto"/>
+      </w:pPr>
+      <w:r>
+        <w:rPr>
+          <w:rStyle w:val="Heading2Char"/>
+        </w:rPr>
+        <w:lastRenderedPageBreak/>
+        <w:t>Diagrama</w:t>
+      </w:r>
+      <w:r>
+        <w:t xml:space="preserve"> de Circuitos Necessários</w:t>
+      </w:r>
+    </w:p>
+    <w:p>
+      <w:pPr>
+        <w:widowControl/>
+        <w:pBdr>
+          <w:top w:val="none" w:sz="0" w:space="0" w:color="auto"/>
+          <w:left w:val="none" w:sz="0" w:space="0" w:color="auto"/>
+          <w:bottom w:val="none" w:sz="0" w:space="0" w:color="auto"/>
+          <w:right w:val="none" w:sz="0" w:space="0" w:color="auto"/>
+          <w:between w:val="none" w:sz="0" w:space="0" w:color="auto"/>
+        </w:pBdr>
+        <w:spacing w:after="160" w:line="259" w:lineRule="auto"/>
+      </w:pPr>
+    </w:p>
+    <w:p>
+      <w:pPr>
+        <w:widowControl/>
+        <w:pBdr>
+          <w:top w:val="none" w:sz="0" w:space="0" w:color="auto"/>
+          <w:left w:val="none" w:sz="0" w:space="0" w:color="auto"/>
+          <w:bottom w:val="none" w:sz="0" w:space="0" w:color="auto"/>
+          <w:right w:val="none" w:sz="0" w:space="0" w:color="auto"/>
+          <w:between w:val="none" w:sz="0" w:space="0" w:color="auto"/>
+        </w:pBdr>
+        <w:spacing w:after="160" w:line="259" w:lineRule="auto"/>
+      </w:pPr>
+    </w:p>
+    <w:p>
+      <w:pPr>
+        <w:widowControl/>
+        <w:pBdr>
+          <w:top w:val="none" w:sz="0" w:space="0" w:color="auto"/>
+          <w:left w:val="none" w:sz="0" w:space="0" w:color="auto"/>
+          <w:bottom w:val="none" w:sz="0" w:space="0" w:color="auto"/>
+          <w:right w:val="none" w:sz="0" w:space="0" w:color="auto"/>
+          <w:between w:val="none" w:sz="0" w:space="0" w:color="auto"/>
+        </w:pBdr>
+        <w:spacing w:after="160" w:line="259" w:lineRule="auto"/>
+      </w:pPr>
+      <w:r>
+        <w:br w:type="page"/>
+      </w:r>
+    </w:p>
     <w:p>
       <w:pPr>
         <w:pStyle w:val="Heading2"/>
       </w:pPr>
       <w:bookmarkStart w:id="29" w:name="_Toc190614739"/>
       <w:r>
+        <w:lastRenderedPageBreak/>
         <w:t>Planeamento do Projeto</w:t>
       </w:r>
       <w:bookmarkEnd w:id="29"/>
     </w:p>
-    <w:p/>
-    <w:p>
-      <w:r>
-        <w:t>…</w:t>
-      </w:r>
+    <w:p>
+      <w:pPr>
+        <w:pStyle w:val="ListParagraph"/>
+        <w:numPr>
+          <w:ilvl w:val="0"/>
+          <w:numId w:val="7"/>
+        </w:numPr>
+      </w:pPr>
+      <w:r>
+        <w:t>Estudo do C#</w:t>
+      </w:r>
+    </w:p>
+    <w:p>
+      <w:pPr>
+        <w:pStyle w:val="ListParagraph"/>
+        <w:numPr>
+          <w:ilvl w:val="0"/>
+          <w:numId w:val="7"/>
+        </w:numPr>
+      </w:pPr>
+      <w:r>
+        <w:t>Estudo do C</w:t>
+      </w:r>
+    </w:p>
+    <w:p>
+      <w:pPr>
+        <w:pStyle w:val="ListParagraph"/>
+        <w:numPr>
+          <w:ilvl w:val="0"/>
+          <w:numId w:val="7"/>
+        </w:numPr>
+      </w:pPr>
+      <w:r>
+        <w:t>Criação da Aplicação:</w:t>
+      </w:r>
+    </w:p>
+    <w:p>
+      <w:pPr>
+        <w:pStyle w:val="ListParagraph"/>
+        <w:numPr>
+          <w:ilvl w:val="1"/>
+          <w:numId w:val="7"/>
+        </w:numPr>
+      </w:pPr>
+      <w:r>
+        <w:t>Implementação do Design da Aplicação</w:t>
+      </w:r>
+    </w:p>
+    <w:p>
+      <w:pPr>
+        <w:pStyle w:val="ListParagraph"/>
+        <w:numPr>
+          <w:ilvl w:val="1"/>
+          <w:numId w:val="7"/>
+        </w:numPr>
+      </w:pPr>
+      <w:r>
+        <w:t xml:space="preserve">Ligação ao </w:t>
+      </w:r>
+      <w:r>
+        <w:t>Veículo</w:t>
+      </w:r>
+      <w:r>
+        <w:t xml:space="preserve"> via cabo ou wireless</w:t>
+      </w:r>
+    </w:p>
+    <w:p>
+      <w:pPr>
+        <w:widowControl/>
+        <w:pBdr>
+          <w:top w:val="none" w:sz="0" w:space="0" w:color="auto"/>
+          <w:left w:val="none" w:sz="0" w:space="0" w:color="auto"/>
+          <w:bottom w:val="none" w:sz="0" w:space="0" w:color="auto"/>
+          <w:right w:val="none" w:sz="0" w:space="0" w:color="auto"/>
+          <w:between w:val="none" w:sz="0" w:space="0" w:color="auto"/>
+        </w:pBdr>
+        <w:spacing w:after="160" w:line="259" w:lineRule="auto"/>
+      </w:pPr>
+    </w:p>
+    <w:p>
+      <w:pPr>
+        <w:pStyle w:val="Heading2"/>
+      </w:pPr>
+      <w:r>
+        <w:t>Descrição de atividades realizadas</w:t>
+      </w:r>
+    </w:p>
+    <w:p>
+      <w:pPr>
+        <w:pStyle w:val="NoSpacing"/>
+      </w:pPr>
+    </w:p>
+    <w:p>
+      <w:pPr>
+        <w:pStyle w:val="Heading2"/>
+      </w:pPr>
+      <w:r>
+        <w:t>Distribuição de tarefas</w:t>
+      </w:r>
+    </w:p>
+    <w:p>
+      <w:pPr>
+        <w:pStyle w:val="NoSpacing"/>
+      </w:pPr>
     </w:p>
     <w:p>
       <w:pPr>
@@ -10488,6 +10658,119 @@
 <file path=word/numbering.xml><?xml version="1.0" encoding="utf-8"?>
 <w:numbering xmlns:wpc="http://schemas.microsoft.com/office/word/2010/wordprocessingCanvas" xmlns:cx="http://schemas.microsoft.com/office/drawing/2014/chartex" xmlns:cx1="http://schemas.microsoft.com/office/drawing/2015/9/8/chartex" xmlns:cx2="http://schemas.microsoft.com/office/drawing/2015/10/21/chartex" xmlns:cx3="http://schemas.microsoft.com/office/drawing/2016/5/9/chartex" xmlns:cx4="http://schemas.microsoft.com/office/drawing/2016/5/10/chartex" xmlns:cx5="http://schemas.microsoft.com/office/drawing/2016/5/11/chartex" xmlns:cx6="http://schemas.microsoft.com/office/drawing/2016/5/12/chartex" xmlns:cx7="http://schemas.microsoft.com/office/drawing/2016/5/13/chartex" xmlns:cx8="http://schemas.microsoft.com/office/drawing/2016/5/14/chartex" xmlns:mc="http://schemas.openxmlformats.org/markup-compatibility/2006" xmlns:aink="http://schemas.microsoft.com/office/drawing/2016/ink" xmlns:am3d="http://schemas.microsoft.com/office/drawing/2017/model3d" xmlns:o="urn:schemas-microsoft-com:office:office" xmlns:r="http://schemas.openxmlformats.org/officeDocument/2006/relationships" xmlns:m="http://schemas.openxmlformats.org/officeDocument/2006/math" xmlns:v="urn:schemas-microsoft-com:vml" xmlns:wp14="http://schemas.microsoft.com/office/word/2010/wordprocessingDrawing" xmlns:wp="http://schemas.openxmlformats.org/drawingml/2006/wordprocessingDrawing" xmlns:w10="urn:schemas-microsoft-com:office:word" xmlns:w="http://schemas.openxmlformats.org/wordprocessingml/2006/main" xmlns:w14="http://schemas.microsoft.com/office/word/2010/wordml" xmlns:w15="http://schemas.microsoft.com/office/word/2012/wordml" xmlns:w16cex="http://schemas.microsoft.com/office/word/2018/wordml/cex" xmlns:w16cid="http://schemas.microsoft.com/office/word/2016/wordml/cid" xmlns:w16="http://schemas.microsoft.com/office/word/2018/wordml" xmlns:w16sdtdh="http://schemas.microsoft.com/office/word/2020/wordml/sdtdatahash" xmlns:w16se="http://schemas.microsoft.com/office/word/2015/wordml/symex" xmlns:wpg="http://schemas.microsoft.com/office/word/2010/wordprocessingGroup" xmlns:wpi="http://schemas.microsoft.com/office/word/2010/wordprocessingInk" xmlns:wne="http://schemas.microsoft.com/office/word/2006/wordml" xmlns:wps="http://schemas.microsoft.com/office/word/2010/wordprocessingShape" mc:Ignorable="w14 w15 w16se w16cid w16 w16cex w16sdtdh wp14">
   <w:abstractNum w:abstractNumId="0" w15:restartNumberingAfterBreak="0">
+    <w:nsid w:val="0CFB3D1A"/>
+    <w:multiLevelType w:val="hybridMultilevel"/>
+    <w:tmpl w:val="7C9274CC"/>
+    <w:lvl w:ilvl="0" w:tplc="08160001">
+      <w:start w:val="1"/>
+      <w:numFmt w:val="bullet"/>
+      <w:lvlText w:val=""/>
+      <w:lvlJc w:val="left"/>
+      <w:pPr>
+        <w:ind w:left="720" w:hanging="360"/>
+      </w:pPr>
+      <w:rPr>
+        <w:rFonts w:ascii="Symbol" w:hAnsi="Symbol" w:hint="default"/>
+      </w:rPr>
+    </w:lvl>
+    <w:lvl w:ilvl="1" w:tplc="08160003">
+      <w:start w:val="1"/>
+      <w:numFmt w:val="bullet"/>
+      <w:lvlText w:val="o"/>
+      <w:lvlJc w:val="left"/>
+      <w:pPr>
+        <w:ind w:left="1440" w:hanging="360"/>
+      </w:pPr>
+      <w:rPr>
+        <w:rFonts w:ascii="Courier New" w:hAnsi="Courier New" w:cs="Courier New" w:hint="default"/>
+      </w:rPr>
+    </w:lvl>
+    <w:lvl w:ilvl="2" w:tplc="08160005" w:tentative="1">
+      <w:start w:val="1"/>
+      <w:numFmt w:val="bullet"/>
+      <w:lvlText w:val=""/>
+      <w:lvlJc w:val="left"/>
+      <w:pPr>
+        <w:ind w:left="2160" w:hanging="360"/>
+      </w:pPr>
+      <w:rPr>
+        <w:rFonts w:ascii="Wingdings" w:hAnsi="Wingdings" w:hint="default"/>
+      </w:rPr>
+    </w:lvl>
+    <w:lvl w:ilvl="3" w:tplc="08160001" w:tentative="1">
+      <w:start w:val="1"/>
+      <w:numFmt w:val="bullet"/>
+      <w:lvlText w:val=""/>
+      <w:lvlJc w:val="left"/>
+      <w:pPr>
+        <w:ind w:left="2880" w:hanging="360"/>
+      </w:pPr>
+      <w:rPr>
+        <w:rFonts w:ascii="Symbol" w:hAnsi="Symbol" w:hint="default"/>
+      </w:rPr>
+    </w:lvl>
+    <w:lvl w:ilvl="4" w:tplc="08160003" w:tentative="1">
+      <w:start w:val="1"/>
+      <w:numFmt w:val="bullet"/>
+      <w:lvlText w:val="o"/>
+      <w:lvlJc w:val="left"/>
+      <w:pPr>
+        <w:ind w:left="3600" w:hanging="360"/>
+      </w:pPr>
+      <w:rPr>
+        <w:rFonts w:ascii="Courier New" w:hAnsi="Courier New" w:cs="Courier New" w:hint="default"/>
+      </w:rPr>
+    </w:lvl>
+    <w:lvl w:ilvl="5" w:tplc="08160005" w:tentative="1">
+      <w:start w:val="1"/>
+      <w:numFmt w:val="bullet"/>
+      <w:lvlText w:val=""/>
+      <w:lvlJc w:val="left"/>
+      <w:pPr>
+        <w:ind w:left="4320" w:hanging="360"/>
+      </w:pPr>
+      <w:rPr>
+        <w:rFonts w:ascii="Wingdings" w:hAnsi="Wingdings" w:hint="default"/>
+      </w:rPr>
+    </w:lvl>
+    <w:lvl w:ilvl="6" w:tplc="08160001" w:tentative="1">
+      <w:start w:val="1"/>
+      <w:numFmt w:val="bullet"/>
+      <w:lvlText w:val=""/>
+      <w:lvlJc w:val="left"/>
+      <w:pPr>
+        <w:ind w:left="5040" w:hanging="360"/>
+      </w:pPr>
+      <w:rPr>
+        <w:rFonts w:ascii="Symbol" w:hAnsi="Symbol" w:hint="default"/>
+      </w:rPr>
+    </w:lvl>
+    <w:lvl w:ilvl="7" w:tplc="08160003" w:tentative="1">
+      <w:start w:val="1"/>
+      <w:numFmt w:val="bullet"/>
+      <w:lvlText w:val="o"/>
+      <w:lvlJc w:val="left"/>
+      <w:pPr>
+        <w:ind w:left="5760" w:hanging="360"/>
+      </w:pPr>
+      <w:rPr>
+        <w:rFonts w:ascii="Courier New" w:hAnsi="Courier New" w:cs="Courier New" w:hint="default"/>
+      </w:rPr>
+    </w:lvl>
+    <w:lvl w:ilvl="8" w:tplc="08160005" w:tentative="1">
+      <w:start w:val="1"/>
+      <w:numFmt w:val="bullet"/>
+      <w:lvlText w:val=""/>
+      <w:lvlJc w:val="left"/>
+      <w:pPr>
+        <w:ind w:left="6480" w:hanging="360"/>
+      </w:pPr>
+      <w:rPr>
+        <w:rFonts w:ascii="Wingdings" w:hAnsi="Wingdings" w:hint="default"/>
+      </w:rPr>
+    </w:lvl>
+  </w:abstractNum>
+  <w:abstractNum w:abstractNumId="1" w15:restartNumberingAfterBreak="0">
     <w:nsid w:val="175C4E21"/>
     <w:multiLevelType w:val="hybridMultilevel"/>
     <w:tmpl w:val="FC02A596"/>
@@ -10600,7 +10883,7 @@
       </w:rPr>
     </w:lvl>
   </w:abstractNum>
-  <w:abstractNum w:abstractNumId="1" w15:restartNumberingAfterBreak="0">
+  <w:abstractNum w:abstractNumId="2" w15:restartNumberingAfterBreak="0">
     <w:nsid w:val="29BC5EB1"/>
     <w:multiLevelType w:val="hybridMultilevel"/>
     <w:tmpl w:val="137E4B70"/>
@@ -10713,7 +10996,7 @@
       </w:rPr>
     </w:lvl>
   </w:abstractNum>
-  <w:abstractNum w:abstractNumId="2" w15:restartNumberingAfterBreak="0">
+  <w:abstractNum w:abstractNumId="3" w15:restartNumberingAfterBreak="0">
     <w:nsid w:val="33E10861"/>
     <w:multiLevelType w:val="hybridMultilevel"/>
     <w:tmpl w:val="5B5E8E34"/>
@@ -10826,7 +11109,7 @@
       </w:rPr>
     </w:lvl>
   </w:abstractNum>
-  <w:abstractNum w:abstractNumId="3" w15:restartNumberingAfterBreak="0">
+  <w:abstractNum w:abstractNumId="4" w15:restartNumberingAfterBreak="0">
     <w:nsid w:val="3F986F3C"/>
     <w:multiLevelType w:val="hybridMultilevel"/>
     <w:tmpl w:val="1F508072"/>
@@ -10939,7 +11222,7 @@
       </w:rPr>
     </w:lvl>
   </w:abstractNum>
-  <w:abstractNum w:abstractNumId="4" w15:restartNumberingAfterBreak="0">
+  <w:abstractNum w:abstractNumId="5" w15:restartNumberingAfterBreak="0">
     <w:nsid w:val="61677E56"/>
     <w:multiLevelType w:val="hybridMultilevel"/>
     <w:tmpl w:val="F8022314"/>
@@ -11052,7 +11335,7 @@
       </w:rPr>
     </w:lvl>
   </w:abstractNum>
-  <w:abstractNum w:abstractNumId="5" w15:restartNumberingAfterBreak="0">
+  <w:abstractNum w:abstractNumId="6" w15:restartNumberingAfterBreak="0">
     <w:nsid w:val="6C5C6253"/>
     <w:multiLevelType w:val="hybridMultilevel"/>
     <w:tmpl w:val="AC0A985C"/>
@@ -11166,22 +11449,25 @@
     </w:lvl>
   </w:abstractNum>
   <w:num w:numId="1">
+    <w:abstractNumId w:val="3"/>
+  </w:num>
+  <w:num w:numId="2">
+    <w:abstractNumId w:val="4"/>
+  </w:num>
+  <w:num w:numId="3">
+    <w:abstractNumId w:val="1"/>
+  </w:num>
+  <w:num w:numId="4">
+    <w:abstractNumId w:val="6"/>
+  </w:num>
+  <w:num w:numId="5">
     <w:abstractNumId w:val="2"/>
   </w:num>
-  <w:num w:numId="2">
-    <w:abstractNumId w:val="3"/>
-  </w:num>
-  <w:num w:numId="3">
-    <w:abstractNumId w:val="0"/>
-  </w:num>
-  <w:num w:numId="4">
+  <w:num w:numId="6">
     <w:abstractNumId w:val="5"/>
   </w:num>
-  <w:num w:numId="5">
-    <w:abstractNumId w:val="1"/>
-  </w:num>
-  <w:num w:numId="6">
-    <w:abstractNumId w:val="4"/>
+  <w:num w:numId="7">
+    <w:abstractNumId w:val="0"/>
   </w:num>
 </w:numbering>
 </file>

</xml_diff>